<commit_message>
texto que explica o que está sendo entregue
</commit_message>
<xml_diff>
--- a/EXEMPLO-APLICACAO-GIT-CMD.docx
+++ b/EXEMPLO-APLICACAO-GIT-CMD.docx
@@ -9,10 +9,17 @@
     </w:p>
     <w:p>
       <w:r>
-        <w:t>Meus estudos de GIT</w:t>
+        <w:t>Meus estudos de GIT.</w:t>
       </w:r>
+    </w:p>
+    <w:p>
+      <w:pPr>
+        <w:rPr>
+          <w:u w:val="single"/>
+        </w:rPr>
+      </w:pPr>
       <w:r>
-        <w:t>.</w:t>
+        <w:t>Meu primeiro exercício com GIT Command</w:t>
       </w:r>
       <w:bookmarkStart w:id="0" w:name="_GoBack"/>
       <w:bookmarkEnd w:id="0"/>

</xml_diff>